<commit_message>
started tinkering with patient dash board and desided i dont building the components continue tweeking
</commit_message>
<xml_diff>
--- a/temppci.docx
+++ b/temppci.docx
@@ -475,7 +475,7 @@
                   </w14:srgbClr>
                 </w14:shadow>
               </w:rPr>
-              <w:t>11</w:t>
+              <w:t>99</w:t>
             </w:r>
             <w:proofErr w:type="spellEnd"/>
             <w:r>
@@ -627,7 +627,7 @@
                   </w14:srgbClr>
                 </w14:shadow>
               </w:rPr>
-              <w:t>11</w:t>
+              <w:t>33</w:t>
             </w:r>
             <w:r>
               <w:rPr>

</xml_diff>

<commit_message>
dabiling with redimentary intellisense lines methods updateing the date looks in old patient file listing
</commit_message>
<xml_diff>
--- a/temppci.docx
+++ b/temppci.docx
@@ -475,7 +475,7 @@
                   </w14:srgbClr>
                 </w14:shadow>
               </w:rPr>
-              <w:t>99</w:t>
+              <w:t>33</w:t>
             </w:r>
             <w:proofErr w:type="spellEnd"/>
             <w:r>
@@ -521,7 +521,7 @@
                   </w14:srgbClr>
                 </w14:shadow>
               </w:rPr>
-              <w:t>14</w:t>
+              <w:t>7.5</w:t>
             </w:r>
             <w:proofErr w:type="spellEnd"/>
             <w:r>
@@ -582,7 +582,7 @@
                   </w14:srgbClr>
                 </w14:shadow>
               </w:rPr>
-              <w:t>0.12</w:t>
+              <w:t>0.04</w:t>
             </w:r>
             <w:proofErr w:type="spellEnd"/>
             <w:r>

</xml_diff>